<commit_message>
pirnting on all accomplishment report (including EAD) DONE
</commit_message>
<xml_diff>
--- a/GAD-Accomplishment-Report-and-Consolidation-Service/frontend/src/views/components/printing/forms/InsetEmployeeAccomplishmentReport.docx
+++ b/GAD-Accomplishment-Report-and-Consolidation-Service/frontend/src/views/components/printing/forms/InsetEmployeeAccomplishmentReport.docx
@@ -1,6 +1,6 @@
 
 <file path=word/document.xml><?xml version="1.0" encoding="utf-8"?>
-<w:document xmlns:wpc="http://schemas.microsoft.com/office/word/2010/wordprocessingCanvas" xmlns:cx="http://schemas.microsoft.com/office/drawing/2014/chartex" xmlns:mc="http://schemas.openxmlformats.org/markup-compatibility/2006" xmlns:o="urn:schemas-microsoft-com:office:office" xmlns:r="http://schemas.openxmlformats.org/officeDocument/2006/relationships" xmlns:m="http://schemas.openxmlformats.org/officeDocument/2006/math" xmlns:v="urn:schemas-microsoft-com:vml" xmlns:wp14="http://schemas.microsoft.com/office/word/2010/wordprocessingDrawing" xmlns:wp="http://schemas.openxmlformats.org/drawingml/2006/wordprocessingDrawing" xmlns:w10="urn:schemas-microsoft-com:office:word" xmlns:w="http://schemas.openxmlformats.org/wordprocessingml/2006/main" xmlns:w14="http://schemas.microsoft.com/office/word/2010/wordml" xmlns:w15="http://schemas.microsoft.com/office/word/2012/wordml" xmlns:w16se="http://schemas.microsoft.com/office/word/2015/wordml/symex" xmlns:wpg="http://schemas.microsoft.com/office/word/2010/wordprocessingGroup" xmlns:wpi="http://schemas.microsoft.com/office/word/2010/wordprocessingInk" xmlns:wne="http://schemas.microsoft.com/office/word/2006/wordml" xmlns:wps="http://schemas.microsoft.com/office/word/2010/wordprocessingShape" mc:Ignorable="w14 w15 w16se wp14">
+<w:document xmlns:wpc="http://schemas.microsoft.com/office/word/2010/wordprocessingCanvas" xmlns:cx="http://schemas.microsoft.com/office/drawing/2014/chartex" xmlns:cx1="http://schemas.microsoft.com/office/drawing/2015/9/8/chartex" xmlns:cx2="http://schemas.microsoft.com/office/drawing/2015/10/21/chartex" xmlns:cx3="http://schemas.microsoft.com/office/drawing/2016/5/9/chartex" xmlns:cx4="http://schemas.microsoft.com/office/drawing/2016/5/10/chartex" xmlns:cx5="http://schemas.microsoft.com/office/drawing/2016/5/11/chartex" xmlns:cx6="http://schemas.microsoft.com/office/drawing/2016/5/12/chartex" xmlns:cx7="http://schemas.microsoft.com/office/drawing/2016/5/13/chartex" xmlns:cx8="http://schemas.microsoft.com/office/drawing/2016/5/14/chartex" xmlns:mc="http://schemas.openxmlformats.org/markup-compatibility/2006" xmlns:aink="http://schemas.microsoft.com/office/drawing/2016/ink" xmlns:am3d="http://schemas.microsoft.com/office/drawing/2017/model3d" xmlns:o="urn:schemas-microsoft-com:office:office" xmlns:oel="http://schemas.microsoft.com/office/2019/extlst" xmlns:r="http://schemas.openxmlformats.org/officeDocument/2006/relationships" xmlns:m="http://schemas.openxmlformats.org/officeDocument/2006/math" xmlns:v="urn:schemas-microsoft-com:vml" xmlns:wp14="http://schemas.microsoft.com/office/word/2010/wordprocessingDrawing" xmlns:wp="http://schemas.openxmlformats.org/drawingml/2006/wordprocessingDrawing" xmlns:w10="urn:schemas-microsoft-com:office:word" xmlns:w="http://schemas.openxmlformats.org/wordprocessingml/2006/main" xmlns:w14="http://schemas.microsoft.com/office/word/2010/wordml" xmlns:w15="http://schemas.microsoft.com/office/word/2012/wordml" xmlns:w16cex="http://schemas.microsoft.com/office/word/2018/wordml/cex" xmlns:w16cid="http://schemas.microsoft.com/office/word/2016/wordml/cid" xmlns:w16="http://schemas.microsoft.com/office/word/2018/wordml" xmlns:w16sdtdh="http://schemas.microsoft.com/office/word/2020/wordml/sdtdatahash" xmlns:w16se="http://schemas.microsoft.com/office/word/2015/wordml/symex" xmlns:wpg="http://schemas.microsoft.com/office/word/2010/wordprocessingGroup" xmlns:wpi="http://schemas.microsoft.com/office/word/2010/wordprocessingInk" xmlns:wne="http://schemas.microsoft.com/office/word/2006/wordml" xmlns:wps="http://schemas.microsoft.com/office/word/2010/wordprocessingShape" mc:Ignorable="w14 w15 w16se w16cid w16 w16cex w16sdtdh wp14">
   <w:body>
     <w:p>
       <w:pPr>
@@ -17,7 +17,7 @@
         <mc:AlternateContent>
           <mc:Choice Requires="wps">
             <w:drawing>
-              <wp:anchor distT="0" distB="0" distL="114300" distR="114300" simplePos="0" relativeHeight="251658240" behindDoc="0" locked="0" layoutInCell="1" hidden="0" allowOverlap="1" wp14:anchorId="18CC6730" wp14:editId="749F4F50">
+              <wp:anchor distT="0" distB="0" distL="114300" distR="114300" simplePos="0" relativeHeight="251658240" behindDoc="0" locked="0" layoutInCell="1" hidden="0" allowOverlap="1" wp14:anchorId="31C925AD" wp14:editId="0CB72389">
                 <wp:simplePos x="0" y="0"/>
                 <wp:positionH relativeFrom="column">
                   <wp:posOffset>-298450</wp:posOffset>
@@ -104,7 +104,7 @@
           </mc:Choice>
           <mc:Fallback>
             <w:pict>
-              <v:rect w14:anchorId="18CC6730" id="Rectangle 19" o:spid="_x0000_s1026" style="position:absolute;left:0;text-align:left;margin-left:-23.5pt;margin-top:-5.85pt;width:492.65pt;height:22.5pt;z-index:251658240;visibility:visible;mso-wrap-style:square;mso-wrap-distance-left:9pt;mso-wrap-distance-top:0;mso-wrap-distance-right:9pt;mso-wrap-distance-bottom:0;mso-position-horizontal:absolute;mso-position-horizontal-relative:text;mso-position-vertical:absolute;mso-position-vertical-relative:text;v-text-anchor:top" o:gfxdata="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">
+              <v:rect w14:anchorId="31C925AD" id="Rectangle 19" o:spid="_x0000_s1026" style="position:absolute;left:0;text-align:left;margin-left:-23.5pt;margin-top:-5.85pt;width:492.65pt;height:22.5pt;z-index:251658240;visibility:visible;mso-wrap-style:square;mso-wrap-distance-left:9pt;mso-wrap-distance-top:0;mso-wrap-distance-right:9pt;mso-wrap-distance-bottom:0;mso-position-horizontal:absolute;mso-position-horizontal-relative:text;mso-position-vertical:absolute;mso-position-vertical-relative:text;v-text-anchor:top" o:gfxdata="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">
                 <v:stroke startarrowwidth="narrow" startarrowlength="short" endarrowwidth="narrow" endarrowlength="short"/>
                 <v:textbox inset="2.53958mm,1.2694mm,2.53958mm,1.2694mm">
                   <w:txbxContent>
@@ -204,7 +204,7 @@
                 <w:noProof/>
               </w:rPr>
               <w:drawing>
-                <wp:anchor distT="0" distB="0" distL="114300" distR="114300" simplePos="0" relativeHeight="251659264" behindDoc="0" locked="0" layoutInCell="1" hidden="0" allowOverlap="1" wp14:anchorId="64F76B9B" wp14:editId="02E80F2D">
+                <wp:anchor distT="0" distB="0" distL="114300" distR="114300" simplePos="0" relativeHeight="251659264" behindDoc="0" locked="0" layoutInCell="1" hidden="0" allowOverlap="1" wp14:anchorId="68DAEF65" wp14:editId="321EF179">
                   <wp:simplePos x="0" y="0"/>
                   <wp:positionH relativeFrom="column">
                     <wp:posOffset>-11592</wp:posOffset>
@@ -1363,9 +1363,8 @@
           <w:rFonts w:ascii="Arial" w:eastAsia="Arial" w:hAnsi="Arial" w:cs="Arial"/>
           <w:sz w:val="20"/>
           <w:szCs w:val="20"/>
-          <w:u w:val="single"/>
-        </w:rPr>
-        <w:tab/>
+        </w:rPr>
+        <w:t xml:space="preserve"> </w:t>
       </w:r>
       <w:r>
         <w:rPr>
@@ -1374,70 +1373,7 @@
           <w:szCs w:val="20"/>
           <w:u w:val="single"/>
         </w:rPr>
-        <w:tab/>
-      </w:r>
-      <w:r>
-        <w:rPr>
-          <w:rFonts w:ascii="Arial" w:eastAsia="Arial" w:hAnsi="Arial" w:cs="Arial"/>
-          <w:sz w:val="20"/>
-          <w:szCs w:val="20"/>
-          <w:u w:val="single"/>
-        </w:rPr>
-        <w:tab/>
-      </w:r>
-      <w:r>
-        <w:rPr>
-          <w:rFonts w:ascii="Arial" w:eastAsia="Arial" w:hAnsi="Arial" w:cs="Arial"/>
-          <w:sz w:val="20"/>
-          <w:szCs w:val="20"/>
-          <w:u w:val="single"/>
-        </w:rPr>
-        <w:tab/>
-      </w:r>
-      <w:r>
-        <w:rPr>
-          <w:rFonts w:ascii="Arial" w:eastAsia="Arial" w:hAnsi="Arial" w:cs="Arial"/>
-          <w:sz w:val="20"/>
-          <w:szCs w:val="20"/>
-          <w:u w:val="single"/>
-        </w:rPr>
-        <w:tab/>
-      </w:r>
-      <w:r>
-        <w:rPr>
-          <w:rFonts w:ascii="Arial" w:eastAsia="Arial" w:hAnsi="Arial" w:cs="Arial"/>
-          <w:sz w:val="20"/>
-          <w:szCs w:val="20"/>
-          <w:u w:val="single"/>
-        </w:rPr>
-        <w:tab/>
-      </w:r>
-      <w:r>
-        <w:rPr>
-          <w:rFonts w:ascii="Arial" w:eastAsia="Arial" w:hAnsi="Arial" w:cs="Arial"/>
-          <w:sz w:val="20"/>
-          <w:szCs w:val="20"/>
-          <w:u w:val="single"/>
-        </w:rPr>
-        <w:tab/>
-      </w:r>
-      <w:r>
-        <w:rPr>
-          <w:rFonts w:ascii="Arial" w:eastAsia="Arial" w:hAnsi="Arial" w:cs="Arial"/>
-          <w:sz w:val="20"/>
-          <w:szCs w:val="20"/>
-          <w:u w:val="single"/>
-        </w:rPr>
-        <w:tab/>
-      </w:r>
-      <w:r>
-        <w:rPr>
-          <w:rFonts w:ascii="Arial" w:eastAsia="Arial" w:hAnsi="Arial" w:cs="Arial"/>
-          <w:sz w:val="20"/>
-          <w:szCs w:val="20"/>
-          <w:u w:val="single"/>
-        </w:rPr>
-        <w:tab/>
+        <w:t>{title}</w:t>
       </w:r>
     </w:p>
     <w:p>
@@ -1466,14 +1402,24 @@
           <w:sz w:val="20"/>
           <w:szCs w:val="20"/>
         </w:rPr>
-        <w:t xml:space="preserve">: </w:t>
-      </w:r>
-      <w:r>
-        <w:rPr>
-          <w:rFonts w:ascii="Arial" w:hAnsi="Arial" w:cs="Arial"/>
+        <w:t>:</w:t>
+      </w:r>
+      <w:r>
+        <w:rPr>
+          <w:rFonts w:ascii="Arial" w:eastAsia="Arial" w:hAnsi="Arial" w:cs="Arial"/>
           <w:sz w:val="20"/>
+          <w:szCs w:val="20"/>
         </w:rPr>
         <w:t xml:space="preserve"> </w:t>
+      </w:r>
+      <w:r>
+        <w:rPr>
+          <w:rFonts w:ascii="Arial" w:eastAsia="Arial" w:hAnsi="Arial" w:cs="Arial"/>
+          <w:sz w:val="20"/>
+          <w:szCs w:val="20"/>
+          <w:u w:val="single"/>
+        </w:rPr>
+        <w:t>{dateOfActivity}</w:t>
       </w:r>
     </w:p>
     <w:p>
@@ -1484,6 +1430,7 @@
           <w:rFonts w:ascii="Arial" w:eastAsia="Arial" w:hAnsi="Arial" w:cs="Arial"/>
           <w:sz w:val="20"/>
           <w:szCs w:val="20"/>
+          <w:u w:val="single"/>
         </w:rPr>
       </w:pPr>
       <w:r>
@@ -1501,16 +1448,24 @@
           <w:sz w:val="20"/>
           <w:szCs w:val="20"/>
         </w:rPr>
-        <w:t xml:space="preserve">: </w:t>
+        <w:t>:</w:t>
       </w:r>
       <w:r>
         <w:rPr>
           <w:rFonts w:ascii="Arial" w:eastAsia="Arial" w:hAnsi="Arial" w:cs="Arial"/>
           <w:sz w:val="20"/>
           <w:szCs w:val="20"/>
-          <w:u w:val="single"/>
-        </w:rPr>
-        <w:tab/>
+        </w:rPr>
+        <w:t xml:space="preserve"> </w:t>
+      </w:r>
+      <w:r>
+        <w:rPr>
+          <w:rFonts w:ascii="Arial" w:eastAsia="Arial" w:hAnsi="Arial" w:cs="Arial"/>
+          <w:sz w:val="20"/>
+          <w:szCs w:val="20"/>
+          <w:u w:val="single"/>
+        </w:rPr>
+        <w:t>{venue}</w:t>
       </w:r>
     </w:p>
     <w:p>
@@ -1548,34 +1503,7 @@
           <w:szCs w:val="20"/>
           <w:u w:val="single"/>
         </w:rPr>
-        <w:tab/>
-      </w:r>
-      <w:r>
-        <w:rPr>
-          <w:rFonts w:ascii="Arial" w:eastAsia="Arial" w:hAnsi="Arial" w:cs="Arial"/>
-          <w:sz w:val="20"/>
-          <w:szCs w:val="20"/>
-          <w:u w:val="single"/>
-        </w:rPr>
-        <w:tab/>
-      </w:r>
-      <w:r>
-        <w:rPr>
-          <w:rFonts w:ascii="Arial" w:eastAsia="Arial" w:hAnsi="Arial" w:cs="Arial"/>
-          <w:sz w:val="20"/>
-          <w:szCs w:val="20"/>
-          <w:u w:val="single"/>
-        </w:rPr>
-        <w:tab/>
-      </w:r>
-      <w:r>
-        <w:rPr>
-          <w:rFonts w:ascii="Arial" w:eastAsia="Arial" w:hAnsi="Arial" w:cs="Arial"/>
-          <w:sz w:val="20"/>
-          <w:szCs w:val="20"/>
-          <w:u w:val="single"/>
-        </w:rPr>
-        <w:tab/>
+        <w:t>{proponents}</w:t>
       </w:r>
     </w:p>
     <w:p>
@@ -1609,9 +1537,8 @@
           <w:rFonts w:ascii="Arial" w:eastAsia="Arial" w:hAnsi="Arial" w:cs="Arial"/>
           <w:sz w:val="20"/>
           <w:szCs w:val="20"/>
-          <w:u w:val="single"/>
-        </w:rPr>
-        <w:tab/>
+        </w:rPr>
+        <w:t xml:space="preserve">: </w:t>
       </w:r>
       <w:r>
         <w:rPr>
@@ -1620,7 +1547,7 @@
           <w:szCs w:val="20"/>
           <w:u w:val="single"/>
         </w:rPr>
-        <w:tab/>
+        <w:t>{maleParticipants}</w:t>
       </w:r>
       <w:r>
         <w:rPr>
@@ -1654,16 +1581,7 @@
           <w:szCs w:val="20"/>
           <w:u w:val="single"/>
         </w:rPr>
-        <w:tab/>
-      </w:r>
-      <w:r>
-        <w:rPr>
-          <w:rFonts w:ascii="Arial" w:eastAsia="Arial" w:hAnsi="Arial" w:cs="Arial"/>
-          <w:sz w:val="20"/>
-          <w:szCs w:val="20"/>
-          <w:u w:val="single"/>
-        </w:rPr>
-        <w:tab/>
+        <w:t>{femaleParticipants}</w:t>
       </w:r>
       <w:r>
         <w:rPr>
@@ -1697,25 +1615,7 @@
           <w:szCs w:val="20"/>
           <w:u w:val="single"/>
         </w:rPr>
-        <w:tab/>
-      </w:r>
-      <w:r>
-        <w:rPr>
-          <w:rFonts w:ascii="Arial" w:eastAsia="Arial" w:hAnsi="Arial" w:cs="Arial"/>
-          <w:sz w:val="20"/>
-          <w:szCs w:val="20"/>
-          <w:u w:val="single"/>
-        </w:rPr>
-        <w:tab/>
-      </w:r>
-      <w:r>
-        <w:rPr>
-          <w:rFonts w:ascii="Arial" w:eastAsia="Arial" w:hAnsi="Arial" w:cs="Arial"/>
-          <w:sz w:val="20"/>
-          <w:szCs w:val="20"/>
-          <w:u w:val="single"/>
-        </w:rPr>
-        <w:tab/>
+        <w:t>{totalParticipants}</w:t>
       </w:r>
       <w:r>
         <w:rPr>
@@ -5116,6 +5016,7 @@
           <w:sz w:val="20"/>
           <w:szCs w:val="20"/>
         </w:rPr>
+        <w:lastRenderedPageBreak/>
         <w:t xml:space="preserve">Table 2: Learning Services Providers </w:t>
       </w:r>
     </w:p>
@@ -5175,7 +5076,6 @@
                 <w:sz w:val="20"/>
                 <w:szCs w:val="20"/>
               </w:rPr>
-              <w:lastRenderedPageBreak/>
               <w:t>NAMES OF LEARNING SERVICE PROVIDERS</w:t>
             </w:r>
           </w:p>
@@ -9349,8 +9249,6 @@
           <w:szCs w:val="18"/>
         </w:rPr>
       </w:pPr>
-      <w:bookmarkStart w:id="0" w:name="_GoBack"/>
-      <w:bookmarkEnd w:id="0"/>
     </w:p>
     <w:p>
       <w:pPr>
@@ -9388,7 +9286,6 @@
           <w:sz w:val="18"/>
           <w:szCs w:val="18"/>
         </w:rPr>
-        <w:lastRenderedPageBreak/>
         <w:t xml:space="preserve">BUDGETARY EXPENDITURES </w:t>
       </w:r>
     </w:p>
@@ -9520,7 +9417,7 @@
           <w:p>
             <w:pPr>
               <w:spacing w:line="276" w:lineRule="auto"/>
-              <w:jc w:val="both"/>
+              <w:jc w:val="center"/>
               <w:rPr>
                 <w:rFonts w:ascii="Arial Narrow" w:eastAsia="Arial Narrow" w:hAnsi="Arial Narrow" w:cs="Arial Narrow"/>
               </w:rPr>
@@ -9529,7 +9426,7 @@
               <w:rPr>
                 <w:rFonts w:ascii="Arial Narrow" w:eastAsia="Arial Narrow" w:hAnsi="Arial Narrow" w:cs="Arial Narrow"/>
               </w:rPr>
-              <w:t>Meals and Snacks (AM/PM)</w:t>
+              <w:t>{#budgetaryExpenditure} {item}</w:t>
             </w:r>
           </w:p>
         </w:tc>
@@ -9542,11 +9439,17 @@
           <w:p>
             <w:pPr>
               <w:spacing w:line="276" w:lineRule="auto"/>
-              <w:jc w:val="both"/>
-              <w:rPr>
-                <w:rFonts w:ascii="Arial" w:eastAsia="Arial" w:hAnsi="Arial" w:cs="Arial"/>
-              </w:rPr>
-            </w:pPr>
+              <w:jc w:val="center"/>
+              <w:rPr>
+                <w:rFonts w:ascii="Arial" w:eastAsia="Arial" w:hAnsi="Arial" w:cs="Arial"/>
+              </w:rPr>
+            </w:pPr>
+            <w:r>
+              <w:rPr>
+                <w:rFonts w:ascii="Arial" w:eastAsia="Arial" w:hAnsi="Arial" w:cs="Arial"/>
+              </w:rPr>
+              <w:t>{approvedBudget}</w:t>
+            </w:r>
           </w:p>
         </w:tc>
         <w:tc>
@@ -9558,11 +9461,23 @@
           <w:p>
             <w:pPr>
               <w:spacing w:line="276" w:lineRule="auto"/>
-              <w:jc w:val="both"/>
-              <w:rPr>
-                <w:rFonts w:ascii="Arial" w:eastAsia="Arial" w:hAnsi="Arial" w:cs="Arial"/>
-              </w:rPr>
-            </w:pPr>
+              <w:jc w:val="center"/>
+              <w:rPr>
+                <w:rFonts w:ascii="Arial" w:eastAsia="Arial" w:hAnsi="Arial" w:cs="Arial"/>
+              </w:rPr>
+            </w:pPr>
+            <w:r>
+              <w:rPr>
+                <w:rFonts w:ascii="Arial" w:eastAsia="Arial" w:hAnsi="Arial" w:cs="Arial"/>
+              </w:rPr>
+              <w:t>{actualExpenditure}</w:t>
+            </w:r>
+            <w:r>
+              <w:rPr>
+                <w:rFonts w:ascii="Arial" w:eastAsia="Arial" w:hAnsi="Arial" w:cs="Arial"/>
+              </w:rPr>
+              <w:t xml:space="preserve"> {/}</w:t>
+            </w:r>
           </w:p>
         </w:tc>
       </w:tr>
@@ -9574,426 +9489,6 @@
         <w:tc>
           <w:tcPr>
             <w:tcW w:w="3415" w:type="dxa"/>
-            <w:shd w:val="clear" w:color="auto" w:fill="auto"/>
-            <w:vAlign w:val="center"/>
-          </w:tcPr>
-          <w:p>
-            <w:pPr>
-              <w:spacing w:line="276" w:lineRule="auto"/>
-              <w:jc w:val="both"/>
-              <w:rPr>
-                <w:rFonts w:ascii="Arial Narrow" w:eastAsia="Arial Narrow" w:hAnsi="Arial Narrow" w:cs="Arial Narrow"/>
-              </w:rPr>
-            </w:pPr>
-            <w:r>
-              <w:rPr>
-                <w:rFonts w:ascii="Arial Narrow" w:eastAsia="Arial Narrow" w:hAnsi="Arial Narrow" w:cs="Arial Narrow"/>
-              </w:rPr>
-              <w:t xml:space="preserve">Function Room/Venue </w:t>
-            </w:r>
-          </w:p>
-        </w:tc>
-        <w:tc>
-          <w:tcPr>
-            <w:tcW w:w="3060" w:type="dxa"/>
-            <w:shd w:val="clear" w:color="auto" w:fill="auto"/>
-            <w:vAlign w:val="center"/>
-          </w:tcPr>
-          <w:p>
-            <w:pPr>
-              <w:spacing w:line="276" w:lineRule="auto"/>
-              <w:jc w:val="both"/>
-              <w:rPr>
-                <w:rFonts w:ascii="Arial" w:eastAsia="Arial" w:hAnsi="Arial" w:cs="Arial"/>
-              </w:rPr>
-            </w:pPr>
-          </w:p>
-        </w:tc>
-        <w:tc>
-          <w:tcPr>
-            <w:tcW w:w="3322" w:type="dxa"/>
-            <w:shd w:val="clear" w:color="auto" w:fill="auto"/>
-            <w:vAlign w:val="center"/>
-          </w:tcPr>
-          <w:p>
-            <w:pPr>
-              <w:spacing w:line="276" w:lineRule="auto"/>
-              <w:jc w:val="both"/>
-              <w:rPr>
-                <w:rFonts w:ascii="Arial" w:eastAsia="Arial" w:hAnsi="Arial" w:cs="Arial"/>
-              </w:rPr>
-            </w:pPr>
-          </w:p>
-        </w:tc>
-      </w:tr>
-      <w:tr>
-        <w:trPr>
-          <w:trHeight w:val="260"/>
-          <w:jc w:val="center"/>
-        </w:trPr>
-        <w:tc>
-          <w:tcPr>
-            <w:tcW w:w="3415" w:type="dxa"/>
-            <w:shd w:val="clear" w:color="auto" w:fill="auto"/>
-            <w:vAlign w:val="center"/>
-          </w:tcPr>
-          <w:p>
-            <w:pPr>
-              <w:spacing w:line="276" w:lineRule="auto"/>
-              <w:jc w:val="both"/>
-              <w:rPr>
-                <w:rFonts w:ascii="Arial Narrow" w:eastAsia="Arial Narrow" w:hAnsi="Arial Narrow" w:cs="Arial Narrow"/>
-              </w:rPr>
-            </w:pPr>
-            <w:r>
-              <w:rPr>
-                <w:rFonts w:ascii="Arial Narrow" w:eastAsia="Arial Narrow" w:hAnsi="Arial Narrow" w:cs="Arial Narrow"/>
-              </w:rPr>
-              <w:t xml:space="preserve">Accommodation </w:t>
-            </w:r>
-          </w:p>
-        </w:tc>
-        <w:tc>
-          <w:tcPr>
-            <w:tcW w:w="3060" w:type="dxa"/>
-            <w:shd w:val="clear" w:color="auto" w:fill="auto"/>
-            <w:vAlign w:val="center"/>
-          </w:tcPr>
-          <w:p>
-            <w:pPr>
-              <w:spacing w:line="276" w:lineRule="auto"/>
-              <w:jc w:val="both"/>
-              <w:rPr>
-                <w:rFonts w:ascii="Arial" w:eastAsia="Arial" w:hAnsi="Arial" w:cs="Arial"/>
-              </w:rPr>
-            </w:pPr>
-          </w:p>
-        </w:tc>
-        <w:tc>
-          <w:tcPr>
-            <w:tcW w:w="3322" w:type="dxa"/>
-            <w:shd w:val="clear" w:color="auto" w:fill="auto"/>
-            <w:vAlign w:val="center"/>
-          </w:tcPr>
-          <w:p>
-            <w:pPr>
-              <w:spacing w:line="276" w:lineRule="auto"/>
-              <w:jc w:val="both"/>
-              <w:rPr>
-                <w:rFonts w:ascii="Arial" w:eastAsia="Arial" w:hAnsi="Arial" w:cs="Arial"/>
-              </w:rPr>
-            </w:pPr>
-          </w:p>
-        </w:tc>
-      </w:tr>
-      <w:tr>
-        <w:trPr>
-          <w:trHeight w:val="260"/>
-          <w:jc w:val="center"/>
-        </w:trPr>
-        <w:tc>
-          <w:tcPr>
-            <w:tcW w:w="3415" w:type="dxa"/>
-            <w:shd w:val="clear" w:color="auto" w:fill="auto"/>
-            <w:vAlign w:val="center"/>
-          </w:tcPr>
-          <w:p>
-            <w:pPr>
-              <w:spacing w:line="276" w:lineRule="auto"/>
-              <w:jc w:val="both"/>
-              <w:rPr>
-                <w:rFonts w:ascii="Arial Narrow" w:eastAsia="Arial Narrow" w:hAnsi="Arial Narrow" w:cs="Arial Narrow"/>
-              </w:rPr>
-            </w:pPr>
-            <w:r>
-              <w:rPr>
-                <w:rFonts w:ascii="Arial Narrow" w:eastAsia="Arial Narrow" w:hAnsi="Arial Narrow" w:cs="Arial Narrow"/>
-              </w:rPr>
-              <w:t xml:space="preserve">Equipment Rental </w:t>
-            </w:r>
-          </w:p>
-        </w:tc>
-        <w:tc>
-          <w:tcPr>
-            <w:tcW w:w="3060" w:type="dxa"/>
-            <w:shd w:val="clear" w:color="auto" w:fill="auto"/>
-            <w:vAlign w:val="center"/>
-          </w:tcPr>
-          <w:p>
-            <w:pPr>
-              <w:spacing w:line="276" w:lineRule="auto"/>
-              <w:jc w:val="both"/>
-              <w:rPr>
-                <w:rFonts w:ascii="Arial" w:eastAsia="Arial" w:hAnsi="Arial" w:cs="Arial"/>
-              </w:rPr>
-            </w:pPr>
-          </w:p>
-        </w:tc>
-        <w:tc>
-          <w:tcPr>
-            <w:tcW w:w="3322" w:type="dxa"/>
-            <w:shd w:val="clear" w:color="auto" w:fill="auto"/>
-            <w:vAlign w:val="center"/>
-          </w:tcPr>
-          <w:p>
-            <w:pPr>
-              <w:spacing w:line="276" w:lineRule="auto"/>
-              <w:jc w:val="both"/>
-              <w:rPr>
-                <w:rFonts w:ascii="Arial" w:eastAsia="Arial" w:hAnsi="Arial" w:cs="Arial"/>
-              </w:rPr>
-            </w:pPr>
-          </w:p>
-        </w:tc>
-      </w:tr>
-      <w:tr>
-        <w:trPr>
-          <w:trHeight w:val="260"/>
-          <w:jc w:val="center"/>
-        </w:trPr>
-        <w:tc>
-          <w:tcPr>
-            <w:tcW w:w="3415" w:type="dxa"/>
-            <w:shd w:val="clear" w:color="auto" w:fill="auto"/>
-            <w:vAlign w:val="center"/>
-          </w:tcPr>
-          <w:p>
-            <w:pPr>
-              <w:spacing w:line="276" w:lineRule="auto"/>
-              <w:jc w:val="both"/>
-              <w:rPr>
-                <w:rFonts w:ascii="Arial Narrow" w:eastAsia="Arial Narrow" w:hAnsi="Arial Narrow" w:cs="Arial Narrow"/>
-              </w:rPr>
-            </w:pPr>
-            <w:r>
-              <w:rPr>
-                <w:rFonts w:ascii="Arial Narrow" w:eastAsia="Arial Narrow" w:hAnsi="Arial Narrow" w:cs="Arial Narrow"/>
-              </w:rPr>
-              <w:t xml:space="preserve">Professional Fee/Honoria </w:t>
-            </w:r>
-          </w:p>
-        </w:tc>
-        <w:tc>
-          <w:tcPr>
-            <w:tcW w:w="3060" w:type="dxa"/>
-            <w:shd w:val="clear" w:color="auto" w:fill="auto"/>
-            <w:vAlign w:val="center"/>
-          </w:tcPr>
-          <w:p>
-            <w:pPr>
-              <w:spacing w:line="276" w:lineRule="auto"/>
-              <w:jc w:val="both"/>
-              <w:rPr>
-                <w:rFonts w:ascii="Arial" w:eastAsia="Arial" w:hAnsi="Arial" w:cs="Arial"/>
-              </w:rPr>
-            </w:pPr>
-          </w:p>
-        </w:tc>
-        <w:tc>
-          <w:tcPr>
-            <w:tcW w:w="3322" w:type="dxa"/>
-            <w:shd w:val="clear" w:color="auto" w:fill="auto"/>
-            <w:vAlign w:val="center"/>
-          </w:tcPr>
-          <w:p>
-            <w:pPr>
-              <w:spacing w:line="276" w:lineRule="auto"/>
-              <w:jc w:val="both"/>
-              <w:rPr>
-                <w:rFonts w:ascii="Arial" w:eastAsia="Arial" w:hAnsi="Arial" w:cs="Arial"/>
-              </w:rPr>
-            </w:pPr>
-          </w:p>
-        </w:tc>
-      </w:tr>
-      <w:tr>
-        <w:trPr>
-          <w:trHeight w:val="260"/>
-          <w:jc w:val="center"/>
-        </w:trPr>
-        <w:tc>
-          <w:tcPr>
-            <w:tcW w:w="3415" w:type="dxa"/>
-            <w:shd w:val="clear" w:color="auto" w:fill="auto"/>
-            <w:vAlign w:val="center"/>
-          </w:tcPr>
-          <w:p>
-            <w:pPr>
-              <w:spacing w:line="276" w:lineRule="auto"/>
-              <w:jc w:val="both"/>
-              <w:rPr>
-                <w:rFonts w:ascii="Arial Narrow" w:eastAsia="Arial Narrow" w:hAnsi="Arial Narrow" w:cs="Arial Narrow"/>
-              </w:rPr>
-            </w:pPr>
-            <w:r>
-              <w:rPr>
-                <w:rFonts w:ascii="Arial Narrow" w:eastAsia="Arial Narrow" w:hAnsi="Arial Narrow" w:cs="Arial Narrow"/>
-              </w:rPr>
-              <w:t>Token/s</w:t>
-            </w:r>
-          </w:p>
-        </w:tc>
-        <w:tc>
-          <w:tcPr>
-            <w:tcW w:w="3060" w:type="dxa"/>
-            <w:shd w:val="clear" w:color="auto" w:fill="auto"/>
-            <w:vAlign w:val="center"/>
-          </w:tcPr>
-          <w:p>
-            <w:pPr>
-              <w:spacing w:line="276" w:lineRule="auto"/>
-              <w:jc w:val="both"/>
-              <w:rPr>
-                <w:rFonts w:ascii="Arial" w:eastAsia="Arial" w:hAnsi="Arial" w:cs="Arial"/>
-              </w:rPr>
-            </w:pPr>
-          </w:p>
-        </w:tc>
-        <w:tc>
-          <w:tcPr>
-            <w:tcW w:w="3322" w:type="dxa"/>
-            <w:shd w:val="clear" w:color="auto" w:fill="auto"/>
-            <w:vAlign w:val="center"/>
-          </w:tcPr>
-          <w:p>
-            <w:pPr>
-              <w:spacing w:line="276" w:lineRule="auto"/>
-              <w:jc w:val="both"/>
-              <w:rPr>
-                <w:rFonts w:ascii="Arial" w:eastAsia="Arial" w:hAnsi="Arial" w:cs="Arial"/>
-              </w:rPr>
-            </w:pPr>
-          </w:p>
-        </w:tc>
-      </w:tr>
-      <w:tr>
-        <w:trPr>
-          <w:trHeight w:val="350"/>
-          <w:jc w:val="center"/>
-        </w:trPr>
-        <w:tc>
-          <w:tcPr>
-            <w:tcW w:w="3415" w:type="dxa"/>
-            <w:shd w:val="clear" w:color="auto" w:fill="auto"/>
-            <w:vAlign w:val="center"/>
-          </w:tcPr>
-          <w:p>
-            <w:pPr>
-              <w:spacing w:line="276" w:lineRule="auto"/>
-              <w:jc w:val="both"/>
-              <w:rPr>
-                <w:rFonts w:ascii="Arial Narrow" w:eastAsia="Arial Narrow" w:hAnsi="Arial Narrow" w:cs="Arial Narrow"/>
-              </w:rPr>
-            </w:pPr>
-            <w:r>
-              <w:rPr>
-                <w:rFonts w:ascii="Arial Narrow" w:eastAsia="Arial Narrow" w:hAnsi="Arial Narrow" w:cs="Arial Narrow"/>
-              </w:rPr>
-              <w:t xml:space="preserve">Materials and Supplies </w:t>
-            </w:r>
-          </w:p>
-        </w:tc>
-        <w:tc>
-          <w:tcPr>
-            <w:tcW w:w="3060" w:type="dxa"/>
-            <w:shd w:val="clear" w:color="auto" w:fill="auto"/>
-            <w:vAlign w:val="center"/>
-          </w:tcPr>
-          <w:p>
-            <w:pPr>
-              <w:spacing w:line="276" w:lineRule="auto"/>
-              <w:jc w:val="both"/>
-              <w:rPr>
-                <w:rFonts w:ascii="Arial" w:eastAsia="Arial" w:hAnsi="Arial" w:cs="Arial"/>
-              </w:rPr>
-            </w:pPr>
-          </w:p>
-        </w:tc>
-        <w:tc>
-          <w:tcPr>
-            <w:tcW w:w="3322" w:type="dxa"/>
-            <w:shd w:val="clear" w:color="auto" w:fill="auto"/>
-            <w:vAlign w:val="center"/>
-          </w:tcPr>
-          <w:p>
-            <w:pPr>
-              <w:spacing w:line="276" w:lineRule="auto"/>
-              <w:jc w:val="both"/>
-              <w:rPr>
-                <w:rFonts w:ascii="Arial" w:eastAsia="Arial" w:hAnsi="Arial" w:cs="Arial"/>
-              </w:rPr>
-            </w:pPr>
-          </w:p>
-        </w:tc>
-      </w:tr>
-      <w:tr>
-        <w:trPr>
-          <w:trHeight w:val="260"/>
-          <w:jc w:val="center"/>
-        </w:trPr>
-        <w:tc>
-          <w:tcPr>
-            <w:tcW w:w="3415" w:type="dxa"/>
-            <w:shd w:val="clear" w:color="auto" w:fill="auto"/>
-            <w:vAlign w:val="center"/>
-          </w:tcPr>
-          <w:p>
-            <w:pPr>
-              <w:spacing w:line="276" w:lineRule="auto"/>
-              <w:jc w:val="both"/>
-              <w:rPr>
-                <w:rFonts w:ascii="Arial Narrow" w:eastAsia="Arial Narrow" w:hAnsi="Arial Narrow" w:cs="Arial Narrow"/>
-              </w:rPr>
-            </w:pPr>
-            <w:r>
-              <w:rPr>
-                <w:rFonts w:ascii="Arial Narrow" w:eastAsia="Arial Narrow" w:hAnsi="Arial Narrow" w:cs="Arial Narrow"/>
-              </w:rPr>
-              <w:t>Transportation</w:t>
-            </w:r>
-          </w:p>
-        </w:tc>
-        <w:tc>
-          <w:tcPr>
-            <w:tcW w:w="3060" w:type="dxa"/>
-            <w:shd w:val="clear" w:color="auto" w:fill="auto"/>
-            <w:vAlign w:val="center"/>
-          </w:tcPr>
-          <w:p>
-            <w:pPr>
-              <w:spacing w:line="276" w:lineRule="auto"/>
-              <w:jc w:val="both"/>
-              <w:rPr>
-                <w:rFonts w:ascii="Arial" w:eastAsia="Arial" w:hAnsi="Arial" w:cs="Arial"/>
-              </w:rPr>
-            </w:pPr>
-          </w:p>
-        </w:tc>
-        <w:tc>
-          <w:tcPr>
-            <w:tcW w:w="3322" w:type="dxa"/>
-            <w:shd w:val="clear" w:color="auto" w:fill="auto"/>
-            <w:vAlign w:val="center"/>
-          </w:tcPr>
-          <w:p>
-            <w:pPr>
-              <w:spacing w:line="276" w:lineRule="auto"/>
-              <w:jc w:val="both"/>
-              <w:rPr>
-                <w:rFonts w:ascii="Arial" w:eastAsia="Arial" w:hAnsi="Arial" w:cs="Arial"/>
-              </w:rPr>
-            </w:pPr>
-          </w:p>
-        </w:tc>
-      </w:tr>
-      <w:tr>
-        <w:trPr>
-          <w:trHeight w:val="260"/>
-          <w:jc w:val="center"/>
-        </w:trPr>
-        <w:tc>
-          <w:tcPr>
-            <w:tcW w:w="3415" w:type="dxa"/>
             <w:shd w:val="clear" w:color="auto" w:fill="EBF1DD"/>
             <w:vAlign w:val="center"/>
           </w:tcPr>
@@ -10276,23 +9771,13 @@
         </w:rPr>
         <w:tab/>
       </w:r>
-      <w:proofErr w:type="spellStart"/>
       <w:r>
         <w:rPr>
           <w:rFonts w:ascii="Arial" w:eastAsia="Arial" w:hAnsi="Arial" w:cs="Arial"/>
           <w:sz w:val="20"/>
           <w:szCs w:val="20"/>
         </w:rPr>
-        <w:t>Position</w:t>
-      </w:r>
-      <w:proofErr w:type="spellEnd"/>
-      <w:r>
-        <w:rPr>
-          <w:rFonts w:ascii="Arial" w:eastAsia="Arial" w:hAnsi="Arial" w:cs="Arial"/>
-          <w:sz w:val="20"/>
-          <w:szCs w:val="20"/>
-        </w:rPr>
-        <w:t xml:space="preserve"> / Designation </w:t>
+        <w:t xml:space="preserve">Position / Designation </w:t>
       </w:r>
     </w:p>
     <w:sectPr>
@@ -10313,7 +9798,7 @@
 </file>
 
 <file path=word/endnotes.xml><?xml version="1.0" encoding="utf-8"?>
-<w:endnotes xmlns:wpc="http://schemas.microsoft.com/office/word/2010/wordprocessingCanvas" xmlns:cx="http://schemas.microsoft.com/office/drawing/2014/chartex" xmlns:mc="http://schemas.openxmlformats.org/markup-compatibility/2006" xmlns:o="urn:schemas-microsoft-com:office:office" xmlns:r="http://schemas.openxmlformats.org/officeDocument/2006/relationships" xmlns:m="http://schemas.openxmlformats.org/officeDocument/2006/math" xmlns:v="urn:schemas-microsoft-com:vml" xmlns:wp14="http://schemas.microsoft.com/office/word/2010/wordprocessingDrawing" xmlns:wp="http://schemas.openxmlformats.org/drawingml/2006/wordprocessingDrawing" xmlns:w10="urn:schemas-microsoft-com:office:word" xmlns:w="http://schemas.openxmlformats.org/wordprocessingml/2006/main" xmlns:w14="http://schemas.microsoft.com/office/word/2010/wordml" xmlns:w15="http://schemas.microsoft.com/office/word/2012/wordml" xmlns:w16se="http://schemas.microsoft.com/office/word/2015/wordml/symex" xmlns:wpg="http://schemas.microsoft.com/office/word/2010/wordprocessingGroup" xmlns:wpi="http://schemas.microsoft.com/office/word/2010/wordprocessingInk" xmlns:wne="http://schemas.microsoft.com/office/word/2006/wordml" xmlns:wps="http://schemas.microsoft.com/office/word/2010/wordprocessingShape" mc:Ignorable="w14 w15 w16se wp14">
+<w:endnotes xmlns:wpc="http://schemas.microsoft.com/office/word/2010/wordprocessingCanvas" xmlns:cx="http://schemas.microsoft.com/office/drawing/2014/chartex" xmlns:cx1="http://schemas.microsoft.com/office/drawing/2015/9/8/chartex" xmlns:cx2="http://schemas.microsoft.com/office/drawing/2015/10/21/chartex" xmlns:cx3="http://schemas.microsoft.com/office/drawing/2016/5/9/chartex" xmlns:cx4="http://schemas.microsoft.com/office/drawing/2016/5/10/chartex" xmlns:cx5="http://schemas.microsoft.com/office/drawing/2016/5/11/chartex" xmlns:cx6="http://schemas.microsoft.com/office/drawing/2016/5/12/chartex" xmlns:cx7="http://schemas.microsoft.com/office/drawing/2016/5/13/chartex" xmlns:cx8="http://schemas.microsoft.com/office/drawing/2016/5/14/chartex" xmlns:mc="http://schemas.openxmlformats.org/markup-compatibility/2006" xmlns:aink="http://schemas.microsoft.com/office/drawing/2016/ink" xmlns:am3d="http://schemas.microsoft.com/office/drawing/2017/model3d" xmlns:o="urn:schemas-microsoft-com:office:office" xmlns:oel="http://schemas.microsoft.com/office/2019/extlst" xmlns:r="http://schemas.openxmlformats.org/officeDocument/2006/relationships" xmlns:m="http://schemas.openxmlformats.org/officeDocument/2006/math" xmlns:v="urn:schemas-microsoft-com:vml" xmlns:wp14="http://schemas.microsoft.com/office/word/2010/wordprocessingDrawing" xmlns:wp="http://schemas.openxmlformats.org/drawingml/2006/wordprocessingDrawing" xmlns:w10="urn:schemas-microsoft-com:office:word" xmlns:w="http://schemas.openxmlformats.org/wordprocessingml/2006/main" xmlns:w14="http://schemas.microsoft.com/office/word/2010/wordml" xmlns:w15="http://schemas.microsoft.com/office/word/2012/wordml" xmlns:w16cex="http://schemas.microsoft.com/office/word/2018/wordml/cex" xmlns:w16cid="http://schemas.microsoft.com/office/word/2016/wordml/cid" xmlns:w16="http://schemas.microsoft.com/office/word/2018/wordml" xmlns:w16sdtdh="http://schemas.microsoft.com/office/word/2020/wordml/sdtdatahash" xmlns:w16se="http://schemas.microsoft.com/office/word/2015/wordml/symex" xmlns:wpg="http://schemas.microsoft.com/office/word/2010/wordprocessingGroup" xmlns:wpi="http://schemas.microsoft.com/office/word/2010/wordprocessingInk" xmlns:wne="http://schemas.microsoft.com/office/word/2006/wordml" xmlns:wps="http://schemas.microsoft.com/office/word/2010/wordprocessingShape" mc:Ignorable="w14 w15 w16se w16cid w16 w16cex w16sdtdh wp14">
   <w:endnote w:type="separator" w:id="-1">
     <w:p>
       <w:r>
@@ -10332,7 +9817,7 @@
 </file>
 
 <file path=word/footer1.xml><?xml version="1.0" encoding="utf-8"?>
-<w:ftr xmlns:wpc="http://schemas.microsoft.com/office/word/2010/wordprocessingCanvas" xmlns:cx="http://schemas.microsoft.com/office/drawing/2014/chartex" xmlns:mc="http://schemas.openxmlformats.org/markup-compatibility/2006" xmlns:o="urn:schemas-microsoft-com:office:office" xmlns:r="http://schemas.openxmlformats.org/officeDocument/2006/relationships" xmlns:m="http://schemas.openxmlformats.org/officeDocument/2006/math" xmlns:v="urn:schemas-microsoft-com:vml" xmlns:wp14="http://schemas.microsoft.com/office/word/2010/wordprocessingDrawing" xmlns:wp="http://schemas.openxmlformats.org/drawingml/2006/wordprocessingDrawing" xmlns:w10="urn:schemas-microsoft-com:office:word" xmlns:w="http://schemas.openxmlformats.org/wordprocessingml/2006/main" xmlns:w14="http://schemas.microsoft.com/office/word/2010/wordml" xmlns:w15="http://schemas.microsoft.com/office/word/2012/wordml" xmlns:w16se="http://schemas.microsoft.com/office/word/2015/wordml/symex" xmlns:wpg="http://schemas.microsoft.com/office/word/2010/wordprocessingGroup" xmlns:wpi="http://schemas.microsoft.com/office/word/2010/wordprocessingInk" xmlns:wne="http://schemas.microsoft.com/office/word/2006/wordml" xmlns:wps="http://schemas.microsoft.com/office/word/2010/wordprocessingShape" mc:Ignorable="w14 w15 w16se wp14">
+<w:ftr xmlns:wpc="http://schemas.microsoft.com/office/word/2010/wordprocessingCanvas" xmlns:cx="http://schemas.microsoft.com/office/drawing/2014/chartex" xmlns:cx1="http://schemas.microsoft.com/office/drawing/2015/9/8/chartex" xmlns:cx2="http://schemas.microsoft.com/office/drawing/2015/10/21/chartex" xmlns:cx3="http://schemas.microsoft.com/office/drawing/2016/5/9/chartex" xmlns:cx4="http://schemas.microsoft.com/office/drawing/2016/5/10/chartex" xmlns:cx5="http://schemas.microsoft.com/office/drawing/2016/5/11/chartex" xmlns:cx6="http://schemas.microsoft.com/office/drawing/2016/5/12/chartex" xmlns:cx7="http://schemas.microsoft.com/office/drawing/2016/5/13/chartex" xmlns:cx8="http://schemas.microsoft.com/office/drawing/2016/5/14/chartex" xmlns:mc="http://schemas.openxmlformats.org/markup-compatibility/2006" xmlns:aink="http://schemas.microsoft.com/office/drawing/2016/ink" xmlns:am3d="http://schemas.microsoft.com/office/drawing/2017/model3d" xmlns:o="urn:schemas-microsoft-com:office:office" xmlns:oel="http://schemas.microsoft.com/office/2019/extlst" xmlns:r="http://schemas.openxmlformats.org/officeDocument/2006/relationships" xmlns:m="http://schemas.openxmlformats.org/officeDocument/2006/math" xmlns:v="urn:schemas-microsoft-com:vml" xmlns:wp14="http://schemas.microsoft.com/office/word/2010/wordprocessingDrawing" xmlns:wp="http://schemas.openxmlformats.org/drawingml/2006/wordprocessingDrawing" xmlns:w10="urn:schemas-microsoft-com:office:word" xmlns:w="http://schemas.openxmlformats.org/wordprocessingml/2006/main" xmlns:w14="http://schemas.microsoft.com/office/word/2010/wordml" xmlns:w15="http://schemas.microsoft.com/office/word/2012/wordml" xmlns:w16cex="http://schemas.microsoft.com/office/word/2018/wordml/cex" xmlns:w16cid="http://schemas.microsoft.com/office/word/2016/wordml/cid" xmlns:w16="http://schemas.microsoft.com/office/word/2018/wordml" xmlns:w16sdtdh="http://schemas.microsoft.com/office/word/2020/wordml/sdtdatahash" xmlns:w16se="http://schemas.microsoft.com/office/word/2015/wordml/symex" xmlns:wpg="http://schemas.microsoft.com/office/word/2010/wordprocessingGroup" xmlns:wpi="http://schemas.microsoft.com/office/word/2010/wordprocessingInk" xmlns:wne="http://schemas.microsoft.com/office/word/2006/wordml" xmlns:wps="http://schemas.microsoft.com/office/word/2010/wordprocessingShape" mc:Ignorable="w14 w15 w16se w16cid w16 w16cex w16sdtdh wp14">
   <w:p>
     <w:pPr>
       <w:pBdr>
@@ -10355,7 +9840,7 @@
 </file>
 
 <file path=word/footer2.xml><?xml version="1.0" encoding="utf-8"?>
-<w:ftr xmlns:wpc="http://schemas.microsoft.com/office/word/2010/wordprocessingCanvas" xmlns:cx="http://schemas.microsoft.com/office/drawing/2014/chartex" xmlns:mc="http://schemas.openxmlformats.org/markup-compatibility/2006" xmlns:o="urn:schemas-microsoft-com:office:office" xmlns:r="http://schemas.openxmlformats.org/officeDocument/2006/relationships" xmlns:m="http://schemas.openxmlformats.org/officeDocument/2006/math" xmlns:v="urn:schemas-microsoft-com:vml" xmlns:wp14="http://schemas.microsoft.com/office/word/2010/wordprocessingDrawing" xmlns:wp="http://schemas.openxmlformats.org/drawingml/2006/wordprocessingDrawing" xmlns:w10="urn:schemas-microsoft-com:office:word" xmlns:w="http://schemas.openxmlformats.org/wordprocessingml/2006/main" xmlns:w14="http://schemas.microsoft.com/office/word/2010/wordml" xmlns:w15="http://schemas.microsoft.com/office/word/2012/wordml" xmlns:w16se="http://schemas.microsoft.com/office/word/2015/wordml/symex" xmlns:wpg="http://schemas.microsoft.com/office/word/2010/wordprocessingGroup" xmlns:wpi="http://schemas.microsoft.com/office/word/2010/wordprocessingInk" xmlns:wne="http://schemas.microsoft.com/office/word/2006/wordml" xmlns:wps="http://schemas.microsoft.com/office/word/2010/wordprocessingShape" mc:Ignorable="w14 w15 w16se wp14">
+<w:ftr xmlns:wpc="http://schemas.microsoft.com/office/word/2010/wordprocessingCanvas" xmlns:cx="http://schemas.microsoft.com/office/drawing/2014/chartex" xmlns:cx1="http://schemas.microsoft.com/office/drawing/2015/9/8/chartex" xmlns:cx2="http://schemas.microsoft.com/office/drawing/2015/10/21/chartex" xmlns:cx3="http://schemas.microsoft.com/office/drawing/2016/5/9/chartex" xmlns:cx4="http://schemas.microsoft.com/office/drawing/2016/5/10/chartex" xmlns:cx5="http://schemas.microsoft.com/office/drawing/2016/5/11/chartex" xmlns:cx6="http://schemas.microsoft.com/office/drawing/2016/5/12/chartex" xmlns:cx7="http://schemas.microsoft.com/office/drawing/2016/5/13/chartex" xmlns:cx8="http://schemas.microsoft.com/office/drawing/2016/5/14/chartex" xmlns:mc="http://schemas.openxmlformats.org/markup-compatibility/2006" xmlns:aink="http://schemas.microsoft.com/office/drawing/2016/ink" xmlns:am3d="http://schemas.microsoft.com/office/drawing/2017/model3d" xmlns:o="urn:schemas-microsoft-com:office:office" xmlns:oel="http://schemas.microsoft.com/office/2019/extlst" xmlns:r="http://schemas.openxmlformats.org/officeDocument/2006/relationships" xmlns:m="http://schemas.openxmlformats.org/officeDocument/2006/math" xmlns:v="urn:schemas-microsoft-com:vml" xmlns:wp14="http://schemas.microsoft.com/office/word/2010/wordprocessingDrawing" xmlns:wp="http://schemas.openxmlformats.org/drawingml/2006/wordprocessingDrawing" xmlns:w10="urn:schemas-microsoft-com:office:word" xmlns:w="http://schemas.openxmlformats.org/wordprocessingml/2006/main" xmlns:w14="http://schemas.microsoft.com/office/word/2010/wordml" xmlns:w15="http://schemas.microsoft.com/office/word/2012/wordml" xmlns:w16cex="http://schemas.microsoft.com/office/word/2018/wordml/cex" xmlns:w16cid="http://schemas.microsoft.com/office/word/2016/wordml/cid" xmlns:w16="http://schemas.microsoft.com/office/word/2018/wordml" xmlns:w16sdtdh="http://schemas.microsoft.com/office/word/2020/wordml/sdtdatahash" xmlns:w16se="http://schemas.microsoft.com/office/word/2015/wordml/symex" xmlns:wpg="http://schemas.microsoft.com/office/word/2010/wordprocessingGroup" xmlns:wpi="http://schemas.microsoft.com/office/word/2010/wordprocessingInk" xmlns:wne="http://schemas.microsoft.com/office/word/2006/wordml" xmlns:wps="http://schemas.microsoft.com/office/word/2010/wordprocessingShape" mc:Ignorable="w14 w15 w16se w16cid w16 w16cex w16sdtdh wp14">
   <w:p>
     <w:pPr>
       <w:pBdr>
@@ -10502,7 +9987,7 @@
 </file>
 
 <file path=word/footer3.xml><?xml version="1.0" encoding="utf-8"?>
-<w:ftr xmlns:wpc="http://schemas.microsoft.com/office/word/2010/wordprocessingCanvas" xmlns:cx="http://schemas.microsoft.com/office/drawing/2014/chartex" xmlns:mc="http://schemas.openxmlformats.org/markup-compatibility/2006" xmlns:o="urn:schemas-microsoft-com:office:office" xmlns:r="http://schemas.openxmlformats.org/officeDocument/2006/relationships" xmlns:m="http://schemas.openxmlformats.org/officeDocument/2006/math" xmlns:v="urn:schemas-microsoft-com:vml" xmlns:wp14="http://schemas.microsoft.com/office/word/2010/wordprocessingDrawing" xmlns:wp="http://schemas.openxmlformats.org/drawingml/2006/wordprocessingDrawing" xmlns:w10="urn:schemas-microsoft-com:office:word" xmlns:w="http://schemas.openxmlformats.org/wordprocessingml/2006/main" xmlns:w14="http://schemas.microsoft.com/office/word/2010/wordml" xmlns:w15="http://schemas.microsoft.com/office/word/2012/wordml" xmlns:w16se="http://schemas.microsoft.com/office/word/2015/wordml/symex" xmlns:wpg="http://schemas.microsoft.com/office/word/2010/wordprocessingGroup" xmlns:wpi="http://schemas.microsoft.com/office/word/2010/wordprocessingInk" xmlns:wne="http://schemas.microsoft.com/office/word/2006/wordml" xmlns:wps="http://schemas.microsoft.com/office/word/2010/wordprocessingShape" mc:Ignorable="w14 w15 w16se wp14">
+<w:ftr xmlns:wpc="http://schemas.microsoft.com/office/word/2010/wordprocessingCanvas" xmlns:cx="http://schemas.microsoft.com/office/drawing/2014/chartex" xmlns:cx1="http://schemas.microsoft.com/office/drawing/2015/9/8/chartex" xmlns:cx2="http://schemas.microsoft.com/office/drawing/2015/10/21/chartex" xmlns:cx3="http://schemas.microsoft.com/office/drawing/2016/5/9/chartex" xmlns:cx4="http://schemas.microsoft.com/office/drawing/2016/5/10/chartex" xmlns:cx5="http://schemas.microsoft.com/office/drawing/2016/5/11/chartex" xmlns:cx6="http://schemas.microsoft.com/office/drawing/2016/5/12/chartex" xmlns:cx7="http://schemas.microsoft.com/office/drawing/2016/5/13/chartex" xmlns:cx8="http://schemas.microsoft.com/office/drawing/2016/5/14/chartex" xmlns:mc="http://schemas.openxmlformats.org/markup-compatibility/2006" xmlns:aink="http://schemas.microsoft.com/office/drawing/2016/ink" xmlns:am3d="http://schemas.microsoft.com/office/drawing/2017/model3d" xmlns:o="urn:schemas-microsoft-com:office:office" xmlns:oel="http://schemas.microsoft.com/office/2019/extlst" xmlns:r="http://schemas.openxmlformats.org/officeDocument/2006/relationships" xmlns:m="http://schemas.openxmlformats.org/officeDocument/2006/math" xmlns:v="urn:schemas-microsoft-com:vml" xmlns:wp14="http://schemas.microsoft.com/office/word/2010/wordprocessingDrawing" xmlns:wp="http://schemas.openxmlformats.org/drawingml/2006/wordprocessingDrawing" xmlns:w10="urn:schemas-microsoft-com:office:word" xmlns:w="http://schemas.openxmlformats.org/wordprocessingml/2006/main" xmlns:w14="http://schemas.microsoft.com/office/word/2010/wordml" xmlns:w15="http://schemas.microsoft.com/office/word/2012/wordml" xmlns:w16cex="http://schemas.microsoft.com/office/word/2018/wordml/cex" xmlns:w16cid="http://schemas.microsoft.com/office/word/2016/wordml/cid" xmlns:w16="http://schemas.microsoft.com/office/word/2018/wordml" xmlns:w16sdtdh="http://schemas.microsoft.com/office/word/2020/wordml/sdtdatahash" xmlns:w16se="http://schemas.microsoft.com/office/word/2015/wordml/symex" xmlns:wpg="http://schemas.microsoft.com/office/word/2010/wordprocessingGroup" xmlns:wpi="http://schemas.microsoft.com/office/word/2010/wordprocessingInk" xmlns:wne="http://schemas.microsoft.com/office/word/2006/wordml" xmlns:wps="http://schemas.microsoft.com/office/word/2010/wordprocessingShape" mc:Ignorable="w14 w15 w16se w16cid w16 w16cex w16sdtdh wp14">
   <w:p>
     <w:pPr>
       <w:pBdr>
@@ -10525,7 +10010,7 @@
 </file>
 
 <file path=word/footnotes.xml><?xml version="1.0" encoding="utf-8"?>
-<w:footnotes xmlns:wpc="http://schemas.microsoft.com/office/word/2010/wordprocessingCanvas" xmlns:cx="http://schemas.microsoft.com/office/drawing/2014/chartex" xmlns:mc="http://schemas.openxmlformats.org/markup-compatibility/2006" xmlns:o="urn:schemas-microsoft-com:office:office" xmlns:r="http://schemas.openxmlformats.org/officeDocument/2006/relationships" xmlns:m="http://schemas.openxmlformats.org/officeDocument/2006/math" xmlns:v="urn:schemas-microsoft-com:vml" xmlns:wp14="http://schemas.microsoft.com/office/word/2010/wordprocessingDrawing" xmlns:wp="http://schemas.openxmlformats.org/drawingml/2006/wordprocessingDrawing" xmlns:w10="urn:schemas-microsoft-com:office:word" xmlns:w="http://schemas.openxmlformats.org/wordprocessingml/2006/main" xmlns:w14="http://schemas.microsoft.com/office/word/2010/wordml" xmlns:w15="http://schemas.microsoft.com/office/word/2012/wordml" xmlns:w16se="http://schemas.microsoft.com/office/word/2015/wordml/symex" xmlns:wpg="http://schemas.microsoft.com/office/word/2010/wordprocessingGroup" xmlns:wpi="http://schemas.microsoft.com/office/word/2010/wordprocessingInk" xmlns:wne="http://schemas.microsoft.com/office/word/2006/wordml" xmlns:wps="http://schemas.microsoft.com/office/word/2010/wordprocessingShape" mc:Ignorable="w14 w15 w16se wp14">
+<w:footnotes xmlns:wpc="http://schemas.microsoft.com/office/word/2010/wordprocessingCanvas" xmlns:cx="http://schemas.microsoft.com/office/drawing/2014/chartex" xmlns:cx1="http://schemas.microsoft.com/office/drawing/2015/9/8/chartex" xmlns:cx2="http://schemas.microsoft.com/office/drawing/2015/10/21/chartex" xmlns:cx3="http://schemas.microsoft.com/office/drawing/2016/5/9/chartex" xmlns:cx4="http://schemas.microsoft.com/office/drawing/2016/5/10/chartex" xmlns:cx5="http://schemas.microsoft.com/office/drawing/2016/5/11/chartex" xmlns:cx6="http://schemas.microsoft.com/office/drawing/2016/5/12/chartex" xmlns:cx7="http://schemas.microsoft.com/office/drawing/2016/5/13/chartex" xmlns:cx8="http://schemas.microsoft.com/office/drawing/2016/5/14/chartex" xmlns:mc="http://schemas.openxmlformats.org/markup-compatibility/2006" xmlns:aink="http://schemas.microsoft.com/office/drawing/2016/ink" xmlns:am3d="http://schemas.microsoft.com/office/drawing/2017/model3d" xmlns:o="urn:schemas-microsoft-com:office:office" xmlns:oel="http://schemas.microsoft.com/office/2019/extlst" xmlns:r="http://schemas.openxmlformats.org/officeDocument/2006/relationships" xmlns:m="http://schemas.openxmlformats.org/officeDocument/2006/math" xmlns:v="urn:schemas-microsoft-com:vml" xmlns:wp14="http://schemas.microsoft.com/office/word/2010/wordprocessingDrawing" xmlns:wp="http://schemas.openxmlformats.org/drawingml/2006/wordprocessingDrawing" xmlns:w10="urn:schemas-microsoft-com:office:word" xmlns:w="http://schemas.openxmlformats.org/wordprocessingml/2006/main" xmlns:w14="http://schemas.microsoft.com/office/word/2010/wordml" xmlns:w15="http://schemas.microsoft.com/office/word/2012/wordml" xmlns:w16cex="http://schemas.microsoft.com/office/word/2018/wordml/cex" xmlns:w16cid="http://schemas.microsoft.com/office/word/2016/wordml/cid" xmlns:w16="http://schemas.microsoft.com/office/word/2018/wordml" xmlns:w16sdtdh="http://schemas.microsoft.com/office/word/2020/wordml/sdtdatahash" xmlns:w16se="http://schemas.microsoft.com/office/word/2015/wordml/symex" xmlns:wpg="http://schemas.microsoft.com/office/word/2010/wordprocessingGroup" xmlns:wpi="http://schemas.microsoft.com/office/word/2010/wordprocessingInk" xmlns:wne="http://schemas.microsoft.com/office/word/2006/wordml" xmlns:wps="http://schemas.microsoft.com/office/word/2010/wordprocessingShape" mc:Ignorable="w14 w15 w16se w16cid w16 w16cex w16sdtdh wp14">
   <w:footnote w:type="separator" w:id="-1">
     <w:p>
       <w:r>
@@ -10544,7 +10029,7 @@
 </file>
 
 <file path=word/header1.xml><?xml version="1.0" encoding="utf-8"?>
-<w:hdr xmlns:wpc="http://schemas.microsoft.com/office/word/2010/wordprocessingCanvas" xmlns:cx="http://schemas.microsoft.com/office/drawing/2014/chartex" xmlns:mc="http://schemas.openxmlformats.org/markup-compatibility/2006" xmlns:o="urn:schemas-microsoft-com:office:office" xmlns:r="http://schemas.openxmlformats.org/officeDocument/2006/relationships" xmlns:m="http://schemas.openxmlformats.org/officeDocument/2006/math" xmlns:v="urn:schemas-microsoft-com:vml" xmlns:wp14="http://schemas.microsoft.com/office/word/2010/wordprocessingDrawing" xmlns:wp="http://schemas.openxmlformats.org/drawingml/2006/wordprocessingDrawing" xmlns:w10="urn:schemas-microsoft-com:office:word" xmlns:w="http://schemas.openxmlformats.org/wordprocessingml/2006/main" xmlns:w14="http://schemas.microsoft.com/office/word/2010/wordml" xmlns:w15="http://schemas.microsoft.com/office/word/2012/wordml" xmlns:w16se="http://schemas.microsoft.com/office/word/2015/wordml/symex" xmlns:wpg="http://schemas.microsoft.com/office/word/2010/wordprocessingGroup" xmlns:wpi="http://schemas.microsoft.com/office/word/2010/wordprocessingInk" xmlns:wne="http://schemas.microsoft.com/office/word/2006/wordml" xmlns:wps="http://schemas.microsoft.com/office/word/2010/wordprocessingShape" mc:Ignorable="w14 w15 w16se wp14">
+<w:hdr xmlns:wpc="http://schemas.microsoft.com/office/word/2010/wordprocessingCanvas" xmlns:cx="http://schemas.microsoft.com/office/drawing/2014/chartex" xmlns:cx1="http://schemas.microsoft.com/office/drawing/2015/9/8/chartex" xmlns:cx2="http://schemas.microsoft.com/office/drawing/2015/10/21/chartex" xmlns:cx3="http://schemas.microsoft.com/office/drawing/2016/5/9/chartex" xmlns:cx4="http://schemas.microsoft.com/office/drawing/2016/5/10/chartex" xmlns:cx5="http://schemas.microsoft.com/office/drawing/2016/5/11/chartex" xmlns:cx6="http://schemas.microsoft.com/office/drawing/2016/5/12/chartex" xmlns:cx7="http://schemas.microsoft.com/office/drawing/2016/5/13/chartex" xmlns:cx8="http://schemas.microsoft.com/office/drawing/2016/5/14/chartex" xmlns:mc="http://schemas.openxmlformats.org/markup-compatibility/2006" xmlns:aink="http://schemas.microsoft.com/office/drawing/2016/ink" xmlns:am3d="http://schemas.microsoft.com/office/drawing/2017/model3d" xmlns:o="urn:schemas-microsoft-com:office:office" xmlns:oel="http://schemas.microsoft.com/office/2019/extlst" xmlns:r="http://schemas.openxmlformats.org/officeDocument/2006/relationships" xmlns:m="http://schemas.openxmlformats.org/officeDocument/2006/math" xmlns:v="urn:schemas-microsoft-com:vml" xmlns:wp14="http://schemas.microsoft.com/office/word/2010/wordprocessingDrawing" xmlns:wp="http://schemas.openxmlformats.org/drawingml/2006/wordprocessingDrawing" xmlns:w10="urn:schemas-microsoft-com:office:word" xmlns:w="http://schemas.openxmlformats.org/wordprocessingml/2006/main" xmlns:w14="http://schemas.microsoft.com/office/word/2010/wordml" xmlns:w15="http://schemas.microsoft.com/office/word/2012/wordml" xmlns:w16cex="http://schemas.microsoft.com/office/word/2018/wordml/cex" xmlns:w16cid="http://schemas.microsoft.com/office/word/2016/wordml/cid" xmlns:w16="http://schemas.microsoft.com/office/word/2018/wordml" xmlns:w16sdtdh="http://schemas.microsoft.com/office/word/2020/wordml/sdtdatahash" xmlns:w16se="http://schemas.microsoft.com/office/word/2015/wordml/symex" xmlns:wpg="http://schemas.microsoft.com/office/word/2010/wordprocessingGroup" xmlns:wpi="http://schemas.microsoft.com/office/word/2010/wordprocessingInk" xmlns:wne="http://schemas.microsoft.com/office/word/2006/wordml" xmlns:wps="http://schemas.microsoft.com/office/word/2010/wordprocessingShape" mc:Ignorable="w14 w15 w16se w16cid w16 w16cex w16sdtdh wp14">
   <w:p>
     <w:pPr>
       <w:pBdr>
@@ -10567,7 +10052,7 @@
 </file>
 
 <file path=word/header2.xml><?xml version="1.0" encoding="utf-8"?>
-<w:hdr xmlns:wpc="http://schemas.microsoft.com/office/word/2010/wordprocessingCanvas" xmlns:cx="http://schemas.microsoft.com/office/drawing/2014/chartex" xmlns:mc="http://schemas.openxmlformats.org/markup-compatibility/2006" xmlns:o="urn:schemas-microsoft-com:office:office" xmlns:r="http://schemas.openxmlformats.org/officeDocument/2006/relationships" xmlns:m="http://schemas.openxmlformats.org/officeDocument/2006/math" xmlns:v="urn:schemas-microsoft-com:vml" xmlns:wp14="http://schemas.microsoft.com/office/word/2010/wordprocessingDrawing" xmlns:wp="http://schemas.openxmlformats.org/drawingml/2006/wordprocessingDrawing" xmlns:w10="urn:schemas-microsoft-com:office:word" xmlns:w="http://schemas.openxmlformats.org/wordprocessingml/2006/main" xmlns:w14="http://schemas.microsoft.com/office/word/2010/wordml" xmlns:w15="http://schemas.microsoft.com/office/word/2012/wordml" xmlns:w16se="http://schemas.microsoft.com/office/word/2015/wordml/symex" xmlns:wpg="http://schemas.microsoft.com/office/word/2010/wordprocessingGroup" xmlns:wpi="http://schemas.microsoft.com/office/word/2010/wordprocessingInk" xmlns:wne="http://schemas.microsoft.com/office/word/2006/wordml" xmlns:wps="http://schemas.microsoft.com/office/word/2010/wordprocessingShape" mc:Ignorable="w14 w15 w16se wp14">
+<w:hdr xmlns:wpc="http://schemas.microsoft.com/office/word/2010/wordprocessingCanvas" xmlns:cx="http://schemas.microsoft.com/office/drawing/2014/chartex" xmlns:cx1="http://schemas.microsoft.com/office/drawing/2015/9/8/chartex" xmlns:cx2="http://schemas.microsoft.com/office/drawing/2015/10/21/chartex" xmlns:cx3="http://schemas.microsoft.com/office/drawing/2016/5/9/chartex" xmlns:cx4="http://schemas.microsoft.com/office/drawing/2016/5/10/chartex" xmlns:cx5="http://schemas.microsoft.com/office/drawing/2016/5/11/chartex" xmlns:cx6="http://schemas.microsoft.com/office/drawing/2016/5/12/chartex" xmlns:cx7="http://schemas.microsoft.com/office/drawing/2016/5/13/chartex" xmlns:cx8="http://schemas.microsoft.com/office/drawing/2016/5/14/chartex" xmlns:mc="http://schemas.openxmlformats.org/markup-compatibility/2006" xmlns:aink="http://schemas.microsoft.com/office/drawing/2016/ink" xmlns:am3d="http://schemas.microsoft.com/office/drawing/2017/model3d" xmlns:o="urn:schemas-microsoft-com:office:office" xmlns:oel="http://schemas.microsoft.com/office/2019/extlst" xmlns:r="http://schemas.openxmlformats.org/officeDocument/2006/relationships" xmlns:m="http://schemas.openxmlformats.org/officeDocument/2006/math" xmlns:v="urn:schemas-microsoft-com:vml" xmlns:wp14="http://schemas.microsoft.com/office/word/2010/wordprocessingDrawing" xmlns:wp="http://schemas.openxmlformats.org/drawingml/2006/wordprocessingDrawing" xmlns:w10="urn:schemas-microsoft-com:office:word" xmlns:w="http://schemas.openxmlformats.org/wordprocessingml/2006/main" xmlns:w14="http://schemas.microsoft.com/office/word/2010/wordml" xmlns:w15="http://schemas.microsoft.com/office/word/2012/wordml" xmlns:w16cex="http://schemas.microsoft.com/office/word/2018/wordml/cex" xmlns:w16cid="http://schemas.microsoft.com/office/word/2016/wordml/cid" xmlns:w16="http://schemas.microsoft.com/office/word/2018/wordml" xmlns:w16sdtdh="http://schemas.microsoft.com/office/word/2020/wordml/sdtdatahash" xmlns:w16se="http://schemas.microsoft.com/office/word/2015/wordml/symex" xmlns:wpg="http://schemas.microsoft.com/office/word/2010/wordprocessingGroup" xmlns:wpi="http://schemas.microsoft.com/office/word/2010/wordprocessingInk" xmlns:wne="http://schemas.microsoft.com/office/word/2006/wordml" xmlns:wps="http://schemas.microsoft.com/office/word/2010/wordprocessingShape" mc:Ignorable="w14 w15 w16se w16cid w16 w16cex w16sdtdh wp14">
   <w:p>
     <w:pPr>
       <w:widowControl w:val="0"/>
@@ -10590,7 +10075,7 @@
         <w:noProof/>
       </w:rPr>
       <w:drawing>
-        <wp:anchor distT="0" distB="0" distL="114300" distR="114300" simplePos="0" relativeHeight="251660288" behindDoc="0" locked="0" layoutInCell="1" hidden="0" allowOverlap="1" wp14:anchorId="65F82898" wp14:editId="7C3A4873">
+        <wp:anchor distT="0" distB="0" distL="114300" distR="114300" simplePos="0" relativeHeight="251660288" behindDoc="0" locked="0" layoutInCell="1" hidden="0" allowOverlap="1" wp14:anchorId="368D58B4" wp14:editId="6790CC6D">
           <wp:simplePos x="0" y="0"/>
           <wp:positionH relativeFrom="column">
             <wp:posOffset>1891665</wp:posOffset>
@@ -10646,7 +10131,7 @@
       <mc:AlternateContent>
         <mc:Choice Requires="wps">
           <w:drawing>
-            <wp:anchor distT="0" distB="0" distL="0" distR="0" simplePos="0" relativeHeight="251658240" behindDoc="1" locked="0" layoutInCell="1" hidden="0" allowOverlap="1" wp14:anchorId="62FA5FEF" wp14:editId="3A3F2CEA">
+            <wp:anchor distT="0" distB="0" distL="0" distR="0" simplePos="0" relativeHeight="251658240" behindDoc="1" locked="0" layoutInCell="1" hidden="0" allowOverlap="1" wp14:anchorId="38FF6609" wp14:editId="38FA4B73">
               <wp:simplePos x="0" y="0"/>
               <wp:positionH relativeFrom="column">
                 <wp:posOffset>2771774</wp:posOffset>
@@ -10701,7 +10186,6 @@
                             <w:jc w:val="center"/>
                             <w:textDirection w:val="btLr"/>
                           </w:pPr>
-                          <w:proofErr w:type="spellStart"/>
                           <w:r>
                             <w:rPr>
                               <w:rFonts w:ascii="Old English Text MT" w:eastAsia="Old English Text MT" w:hAnsi="Old English Text MT" w:cs="Old English Text MT"/>
@@ -10709,17 +10193,7 @@
                               <w:color w:val="009644"/>
                               <w:sz w:val="28"/>
                             </w:rPr>
-                            <w:t>Benguet</w:t>
-                          </w:r>
-                          <w:proofErr w:type="spellEnd"/>
-                          <w:r>
-                            <w:rPr>
-                              <w:rFonts w:ascii="Old English Text MT" w:eastAsia="Old English Text MT" w:hAnsi="Old English Text MT" w:cs="Old English Text MT"/>
-                              <w:b/>
-                              <w:color w:val="009644"/>
-                              <w:sz w:val="28"/>
-                            </w:rPr>
-                            <w:t xml:space="preserve"> State University</w:t>
+                            <w:t>Benguet State University</w:t>
                           </w:r>
                         </w:p>
                         <w:p>
@@ -10749,18 +10223,8 @@
                               <w:color w:val="000000"/>
                               <w:sz w:val="16"/>
                             </w:rPr>
-                            <w:t xml:space="preserve">La Trinidad, </w:t>
+                            <w:t>La Trinidad, Benguet</w:t>
                           </w:r>
-                          <w:proofErr w:type="spellStart"/>
-                          <w:r>
-                            <w:rPr>
-                              <w:rFonts w:ascii="Arial" w:eastAsia="Arial" w:hAnsi="Arial" w:cs="Arial"/>
-                              <w:color w:val="000000"/>
-                              <w:sz w:val="16"/>
-                            </w:rPr>
-                            <w:t>Benguet</w:t>
-                          </w:r>
-                          <w:proofErr w:type="spellEnd"/>
                         </w:p>
                         <w:p>
                           <w:pPr>
@@ -10784,7 +10248,7 @@
         </mc:Choice>
         <mc:Fallback>
           <w:pict>
-            <v:rect w14:anchorId="62FA5FEF" id="Rectangle 18" o:spid="_x0000_s1027" style="position:absolute;margin-left:218.25pt;margin-top:32.55pt;width:180.15pt;height:47.25pt;z-index:-251658240;visibility:visible;mso-wrap-style:square;mso-width-percent:0;mso-wrap-distance-left:0;mso-wrap-distance-top:0;mso-wrap-distance-right:0;mso-wrap-distance-bottom:0;mso-position-horizontal:absolute;mso-position-horizontal-relative:text;mso-position-vertical:absolute;mso-position-vertical-relative:text;mso-width-percent:0;mso-width-relative:margin;v-text-anchor:top" o:gfxdata="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" stroked="f">
+            <v:rect w14:anchorId="38FF6609" id="Rectangle 18" o:spid="_x0000_s1027" style="position:absolute;margin-left:218.25pt;margin-top:32.55pt;width:180.15pt;height:47.25pt;z-index:-251658240;visibility:visible;mso-wrap-style:square;mso-width-percent:0;mso-wrap-distance-left:0;mso-wrap-distance-top:0;mso-wrap-distance-right:0;mso-wrap-distance-bottom:0;mso-position-horizontal:absolute;mso-position-horizontal-relative:text;mso-position-vertical:absolute;mso-position-vertical-relative:text;mso-width-percent:0;mso-width-relative:margin;v-text-anchor:top" o:gfxdata="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" stroked="f">
               <v:fill opacity="0"/>
               <v:textbox inset="0,0,0,0">
                 <w:txbxContent>
@@ -10807,7 +10271,6 @@
                       <w:jc w:val="center"/>
                       <w:textDirection w:val="btLr"/>
                     </w:pPr>
-                    <w:proofErr w:type="spellStart"/>
                     <w:r>
                       <w:rPr>
                         <w:rFonts w:ascii="Old English Text MT" w:eastAsia="Old English Text MT" w:hAnsi="Old English Text MT" w:cs="Old English Text MT"/>
@@ -10815,17 +10278,7 @@
                         <w:color w:val="009644"/>
                         <w:sz w:val="28"/>
                       </w:rPr>
-                      <w:t>Benguet</w:t>
-                    </w:r>
-                    <w:proofErr w:type="spellEnd"/>
-                    <w:r>
-                      <w:rPr>
-                        <w:rFonts w:ascii="Old English Text MT" w:eastAsia="Old English Text MT" w:hAnsi="Old English Text MT" w:cs="Old English Text MT"/>
-                        <w:b/>
-                        <w:color w:val="009644"/>
-                        <w:sz w:val="28"/>
-                      </w:rPr>
-                      <w:t xml:space="preserve"> State University</w:t>
+                      <w:t>Benguet State University</w:t>
                     </w:r>
                   </w:p>
                   <w:p>
@@ -10855,18 +10308,8 @@
                         <w:color w:val="000000"/>
                         <w:sz w:val="16"/>
                       </w:rPr>
-                      <w:t xml:space="preserve">La Trinidad, </w:t>
+                      <w:t>La Trinidad, Benguet</w:t>
                     </w:r>
-                    <w:proofErr w:type="spellStart"/>
-                    <w:r>
-                      <w:rPr>
-                        <w:rFonts w:ascii="Arial" w:eastAsia="Arial" w:hAnsi="Arial" w:cs="Arial"/>
-                        <w:color w:val="000000"/>
-                        <w:sz w:val="16"/>
-                      </w:rPr>
-                      <w:t>Benguet</w:t>
-                    </w:r>
-                    <w:proofErr w:type="spellEnd"/>
                   </w:p>
                   <w:p>
                     <w:pPr>
@@ -10926,8 +10369,8 @@
               <w:szCs w:val="20"/>
             </w:rPr>
           </w:pPr>
-          <w:bookmarkStart w:id="1" w:name="_heading=h.gjdgxs" w:colFirst="0" w:colLast="0"/>
-          <w:bookmarkEnd w:id="1"/>
+          <w:bookmarkStart w:id="0" w:name="_heading=h.gjdgxs" w:colFirst="0" w:colLast="0"/>
+          <w:bookmarkEnd w:id="0"/>
           <w:r>
             <w:rPr>
               <w:rFonts w:ascii="Arial" w:eastAsia="Arial" w:hAnsi="Arial" w:cs="Arial"/>
@@ -11166,7 +10609,7 @@
       <mc:AlternateContent>
         <mc:Choice Requires="wps">
           <w:drawing>
-            <wp:anchor distT="0" distB="0" distL="114300" distR="114300" simplePos="0" relativeHeight="251659264" behindDoc="0" locked="0" layoutInCell="1" hidden="0" allowOverlap="1" wp14:anchorId="139B1C4E" wp14:editId="4099A11F">
+            <wp:anchor distT="0" distB="0" distL="114300" distR="114300" simplePos="0" relativeHeight="251659264" behindDoc="0" locked="0" layoutInCell="1" hidden="0" allowOverlap="1" wp14:anchorId="752D4EFE" wp14:editId="663C6CC5">
               <wp:simplePos x="0" y="0"/>
               <wp:positionH relativeFrom="column">
                 <wp:posOffset>1314450</wp:posOffset>
@@ -11261,7 +10704,7 @@
         </mc:Choice>
         <mc:Fallback>
           <w:pict>
-            <v:rect w14:anchorId="139B1C4E" id="Rectangle 20" o:spid="_x0000_s1028" style="position:absolute;margin-left:103.5pt;margin-top:6.45pt;width:288.75pt;height:36.75pt;z-index:251659264;visibility:visible;mso-wrap-style:square;mso-width-percent:0;mso-height-percent:0;mso-wrap-distance-left:9pt;mso-wrap-distance-top:0;mso-wrap-distance-right:9pt;mso-wrap-distance-bottom:0;mso-position-horizontal:absolute;mso-position-horizontal-relative:text;mso-position-vertical:absolute;mso-position-vertical-relative:text;mso-width-percent:0;mso-height-percent:0;mso-width-relative:margin;mso-height-relative:margin;v-text-anchor:middle" o:gfxdata="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" filled="f" strokecolor="white" strokeweight="1pt">
+            <v:rect w14:anchorId="752D4EFE" id="Rectangle 20" o:spid="_x0000_s1028" style="position:absolute;margin-left:103.5pt;margin-top:6.45pt;width:288.75pt;height:36.75pt;z-index:251659264;visibility:visible;mso-wrap-style:square;mso-width-percent:0;mso-height-percent:0;mso-wrap-distance-left:9pt;mso-wrap-distance-top:0;mso-wrap-distance-right:9pt;mso-wrap-distance-bottom:0;mso-position-horizontal:absolute;mso-position-horizontal-relative:text;mso-position-vertical:absolute;mso-position-vertical-relative:text;mso-width-percent:0;mso-height-percent:0;mso-width-relative:margin;mso-height-relative:margin;v-text-anchor:middle" o:gfxdata="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" filled="f" strokecolor="white" strokeweight="1pt">
               <v:stroke startarrowwidth="narrow" startarrowlength="short" endarrowwidth="narrow" endarrowlength="short"/>
               <v:textbox inset="2.53958mm,1.2694mm,2.53958mm,1.2694mm">
                 <w:txbxContent>
@@ -11369,7 +10812,7 @@
 </file>
 
 <file path=word/header3.xml><?xml version="1.0" encoding="utf-8"?>
-<w:hdr xmlns:wpc="http://schemas.microsoft.com/office/word/2010/wordprocessingCanvas" xmlns:cx="http://schemas.microsoft.com/office/drawing/2014/chartex" xmlns:mc="http://schemas.openxmlformats.org/markup-compatibility/2006" xmlns:o="urn:schemas-microsoft-com:office:office" xmlns:r="http://schemas.openxmlformats.org/officeDocument/2006/relationships" xmlns:m="http://schemas.openxmlformats.org/officeDocument/2006/math" xmlns:v="urn:schemas-microsoft-com:vml" xmlns:wp14="http://schemas.microsoft.com/office/word/2010/wordprocessingDrawing" xmlns:wp="http://schemas.openxmlformats.org/drawingml/2006/wordprocessingDrawing" xmlns:w10="urn:schemas-microsoft-com:office:word" xmlns:w="http://schemas.openxmlformats.org/wordprocessingml/2006/main" xmlns:w14="http://schemas.microsoft.com/office/word/2010/wordml" xmlns:w15="http://schemas.microsoft.com/office/word/2012/wordml" xmlns:w16se="http://schemas.microsoft.com/office/word/2015/wordml/symex" xmlns:wpg="http://schemas.microsoft.com/office/word/2010/wordprocessingGroup" xmlns:wpi="http://schemas.microsoft.com/office/word/2010/wordprocessingInk" xmlns:wne="http://schemas.microsoft.com/office/word/2006/wordml" xmlns:wps="http://schemas.microsoft.com/office/word/2010/wordprocessingShape" mc:Ignorable="w14 w15 w16se wp14">
+<w:hdr xmlns:wpc="http://schemas.microsoft.com/office/word/2010/wordprocessingCanvas" xmlns:cx="http://schemas.microsoft.com/office/drawing/2014/chartex" xmlns:cx1="http://schemas.microsoft.com/office/drawing/2015/9/8/chartex" xmlns:cx2="http://schemas.microsoft.com/office/drawing/2015/10/21/chartex" xmlns:cx3="http://schemas.microsoft.com/office/drawing/2016/5/9/chartex" xmlns:cx4="http://schemas.microsoft.com/office/drawing/2016/5/10/chartex" xmlns:cx5="http://schemas.microsoft.com/office/drawing/2016/5/11/chartex" xmlns:cx6="http://schemas.microsoft.com/office/drawing/2016/5/12/chartex" xmlns:cx7="http://schemas.microsoft.com/office/drawing/2016/5/13/chartex" xmlns:cx8="http://schemas.microsoft.com/office/drawing/2016/5/14/chartex" xmlns:mc="http://schemas.openxmlformats.org/markup-compatibility/2006" xmlns:aink="http://schemas.microsoft.com/office/drawing/2016/ink" xmlns:am3d="http://schemas.microsoft.com/office/drawing/2017/model3d" xmlns:o="urn:schemas-microsoft-com:office:office" xmlns:oel="http://schemas.microsoft.com/office/2019/extlst" xmlns:r="http://schemas.openxmlformats.org/officeDocument/2006/relationships" xmlns:m="http://schemas.openxmlformats.org/officeDocument/2006/math" xmlns:v="urn:schemas-microsoft-com:vml" xmlns:wp14="http://schemas.microsoft.com/office/word/2010/wordprocessingDrawing" xmlns:wp="http://schemas.openxmlformats.org/drawingml/2006/wordprocessingDrawing" xmlns:w10="urn:schemas-microsoft-com:office:word" xmlns:w="http://schemas.openxmlformats.org/wordprocessingml/2006/main" xmlns:w14="http://schemas.microsoft.com/office/word/2010/wordml" xmlns:w15="http://schemas.microsoft.com/office/word/2012/wordml" xmlns:w16cex="http://schemas.microsoft.com/office/word/2018/wordml/cex" xmlns:w16cid="http://schemas.microsoft.com/office/word/2016/wordml/cid" xmlns:w16="http://schemas.microsoft.com/office/word/2018/wordml" xmlns:w16sdtdh="http://schemas.microsoft.com/office/word/2020/wordml/sdtdatahash" xmlns:w16se="http://schemas.microsoft.com/office/word/2015/wordml/symex" xmlns:wpg="http://schemas.microsoft.com/office/word/2010/wordprocessingGroup" xmlns:wpi="http://schemas.microsoft.com/office/word/2010/wordprocessingInk" xmlns:wne="http://schemas.microsoft.com/office/word/2006/wordml" xmlns:wps="http://schemas.microsoft.com/office/word/2010/wordprocessingShape" mc:Ignorable="w14 w15 w16se w16cid w16 w16cex w16sdtdh wp14">
   <w:p>
     <w:pPr>
       <w:pBdr>
@@ -11392,7 +10835,7 @@
 </file>
 
 <file path=word/numbering.xml><?xml version="1.0" encoding="utf-8"?>
-<w:numbering xmlns:wpc="http://schemas.microsoft.com/office/word/2010/wordprocessingCanvas" xmlns:cx="http://schemas.microsoft.com/office/drawing/2014/chartex" xmlns:mc="http://schemas.openxmlformats.org/markup-compatibility/2006" xmlns:o="urn:schemas-microsoft-com:office:office" xmlns:r="http://schemas.openxmlformats.org/officeDocument/2006/relationships" xmlns:m="http://schemas.openxmlformats.org/officeDocument/2006/math" xmlns:v="urn:schemas-microsoft-com:vml" xmlns:wp14="http://schemas.microsoft.com/office/word/2010/wordprocessingDrawing" xmlns:wp="http://schemas.openxmlformats.org/drawingml/2006/wordprocessingDrawing" xmlns:w10="urn:schemas-microsoft-com:office:word" xmlns:w="http://schemas.openxmlformats.org/wordprocessingml/2006/main" xmlns:w14="http://schemas.microsoft.com/office/word/2010/wordml" xmlns:w15="http://schemas.microsoft.com/office/word/2012/wordml" xmlns:w16se="http://schemas.microsoft.com/office/word/2015/wordml/symex" xmlns:wpg="http://schemas.microsoft.com/office/word/2010/wordprocessingGroup" xmlns:wpi="http://schemas.microsoft.com/office/word/2010/wordprocessingInk" xmlns:wne="http://schemas.microsoft.com/office/word/2006/wordml" xmlns:wps="http://schemas.microsoft.com/office/word/2010/wordprocessingShape" mc:Ignorable="w14 w15 w16se wp14">
+<w:numbering xmlns:wpc="http://schemas.microsoft.com/office/word/2010/wordprocessingCanvas" xmlns:cx="http://schemas.microsoft.com/office/drawing/2014/chartex" xmlns:cx1="http://schemas.microsoft.com/office/drawing/2015/9/8/chartex" xmlns:cx2="http://schemas.microsoft.com/office/drawing/2015/10/21/chartex" xmlns:cx3="http://schemas.microsoft.com/office/drawing/2016/5/9/chartex" xmlns:cx4="http://schemas.microsoft.com/office/drawing/2016/5/10/chartex" xmlns:cx5="http://schemas.microsoft.com/office/drawing/2016/5/11/chartex" xmlns:cx6="http://schemas.microsoft.com/office/drawing/2016/5/12/chartex" xmlns:cx7="http://schemas.microsoft.com/office/drawing/2016/5/13/chartex" xmlns:cx8="http://schemas.microsoft.com/office/drawing/2016/5/14/chartex" xmlns:mc="http://schemas.openxmlformats.org/markup-compatibility/2006" xmlns:aink="http://schemas.microsoft.com/office/drawing/2016/ink" xmlns:am3d="http://schemas.microsoft.com/office/drawing/2017/model3d" xmlns:o="urn:schemas-microsoft-com:office:office" xmlns:oel="http://schemas.microsoft.com/office/2019/extlst" xmlns:r="http://schemas.openxmlformats.org/officeDocument/2006/relationships" xmlns:m="http://schemas.openxmlformats.org/officeDocument/2006/math" xmlns:v="urn:schemas-microsoft-com:vml" xmlns:wp14="http://schemas.microsoft.com/office/word/2010/wordprocessingDrawing" xmlns:wp="http://schemas.openxmlformats.org/drawingml/2006/wordprocessingDrawing" xmlns:w10="urn:schemas-microsoft-com:office:word" xmlns:w="http://schemas.openxmlformats.org/wordprocessingml/2006/main" xmlns:w14="http://schemas.microsoft.com/office/word/2010/wordml" xmlns:w15="http://schemas.microsoft.com/office/word/2012/wordml" xmlns:w16cex="http://schemas.microsoft.com/office/word/2018/wordml/cex" xmlns:w16cid="http://schemas.microsoft.com/office/word/2016/wordml/cid" xmlns:w16="http://schemas.microsoft.com/office/word/2018/wordml" xmlns:w16sdtdh="http://schemas.microsoft.com/office/word/2020/wordml/sdtdatahash" xmlns:w16se="http://schemas.microsoft.com/office/word/2015/wordml/symex" xmlns:wpg="http://schemas.microsoft.com/office/word/2010/wordprocessingGroup" xmlns:wpi="http://schemas.microsoft.com/office/word/2010/wordprocessingInk" xmlns:wne="http://schemas.microsoft.com/office/word/2006/wordml" xmlns:wps="http://schemas.microsoft.com/office/word/2010/wordprocessingShape" mc:Ignorable="w14 w15 w16se w16cid w16 w16cex w16sdtdh wp14">
   <w:abstractNum w:abstractNumId="0" w15:restartNumberingAfterBreak="0">
     <w:nsid w:val="1243490C"/>
     <w:multiLevelType w:val="hybridMultilevel"/>
@@ -11764,23 +11207,23 @@
       </w:pPr>
     </w:lvl>
   </w:abstractNum>
-  <w:num w:numId="1">
+  <w:num w:numId="1" w16cid:durableId="563683313">
     <w:abstractNumId w:val="3"/>
   </w:num>
-  <w:num w:numId="2">
+  <w:num w:numId="2" w16cid:durableId="2129667199">
     <w:abstractNumId w:val="2"/>
   </w:num>
-  <w:num w:numId="3">
+  <w:num w:numId="3" w16cid:durableId="1327057141">
     <w:abstractNumId w:val="1"/>
   </w:num>
-  <w:num w:numId="4">
+  <w:num w:numId="4" w16cid:durableId="1927762093">
     <w:abstractNumId w:val="0"/>
   </w:num>
 </w:numbering>
 </file>
 
 <file path=word/styles.xml><?xml version="1.0" encoding="utf-8"?>
-<w:styles xmlns:mc="http://schemas.openxmlformats.org/markup-compatibility/2006" xmlns:r="http://schemas.openxmlformats.org/officeDocument/2006/relationships" xmlns:w="http://schemas.openxmlformats.org/wordprocessingml/2006/main" xmlns:w14="http://schemas.microsoft.com/office/word/2010/wordml" xmlns:w15="http://schemas.microsoft.com/office/word/2012/wordml" xmlns:w16se="http://schemas.microsoft.com/office/word/2015/wordml/symex" mc:Ignorable="w14 w15 w16se">
+<w:styles xmlns:mc="http://schemas.openxmlformats.org/markup-compatibility/2006" xmlns:r="http://schemas.openxmlformats.org/officeDocument/2006/relationships" xmlns:w="http://schemas.openxmlformats.org/wordprocessingml/2006/main" xmlns:w14="http://schemas.microsoft.com/office/word/2010/wordml" xmlns:w15="http://schemas.microsoft.com/office/word/2012/wordml" xmlns:w16cex="http://schemas.microsoft.com/office/word/2018/wordml/cex" xmlns:w16cid="http://schemas.microsoft.com/office/word/2016/wordml/cid" xmlns:w16="http://schemas.microsoft.com/office/word/2018/wordml" xmlns:w16sdtdh="http://schemas.microsoft.com/office/word/2020/wordml/sdtdatahash" xmlns:w16se="http://schemas.microsoft.com/office/word/2015/wordml/symex" mc:Ignorable="w14 w15 w16se w16cid w16 w16cex w16sdtdh">
   <w:docDefaults>
     <w:rPrDefault>
       <w:rPr>
@@ -11792,7 +11235,7 @@
     </w:rPrDefault>
     <w:pPrDefault/>
   </w:docDefaults>
-  <w:latentStyles w:defLockedState="0" w:defUIPriority="99" w:defSemiHidden="0" w:defUnhideWhenUsed="0" w:defQFormat="0" w:count="371">
+  <w:latentStyles w:defLockedState="0" w:defUIPriority="99" w:defSemiHidden="0" w:defUnhideWhenUsed="0" w:defQFormat="0" w:count="376">
     <w:lsdException w:name="Normal" w:uiPriority="0" w:qFormat="1"/>
     <w:lsdException w:name="heading 1" w:uiPriority="9" w:qFormat="1"/>
     <w:lsdException w:name="heading 2" w:semiHidden="1" w:uiPriority="9" w:unhideWhenUsed="1" w:qFormat="1"/>
@@ -12164,6 +11607,11 @@
     <w:lsdException w:name="List Table 5 Dark Accent 6" w:uiPriority="50"/>
     <w:lsdException w:name="List Table 6 Colorful Accent 6" w:uiPriority="51"/>
     <w:lsdException w:name="List Table 7 Colorful Accent 6" w:uiPriority="52"/>
+    <w:lsdException w:name="Mention" w:semiHidden="1" w:unhideWhenUsed="1"/>
+    <w:lsdException w:name="Smart Hyperlink" w:semiHidden="1" w:unhideWhenUsed="1"/>
+    <w:lsdException w:name="Hashtag" w:semiHidden="1" w:unhideWhenUsed="1"/>
+    <w:lsdException w:name="Unresolved Mention" w:semiHidden="1" w:unhideWhenUsed="1"/>
+    <w:lsdException w:name="Smart Link" w:semiHidden="1" w:unhideWhenUsed="1"/>
   </w:latentStyles>
   <w:style w:type="paragraph" w:default="1" w:styleId="Normal">
     <w:name w:val="Normal"/>

</xml_diff>